<commit_message>
final changes, everything working perfectly
</commit_message>
<xml_diff>
--- a/Лист задания.docx
+++ b/Лист задания.docx
@@ -130,7 +130,17 @@
           <w:sz w:val="24"/>
           <w:szCs w:val="24"/>
         </w:rPr>
-        <w:t>Заведующая кафедрой</w:t>
+        <w:t>Заведующий</w:t>
+      </w:r>
+      <w:bookmarkStart w:id="0" w:name="_GoBack"/>
+      <w:bookmarkEnd w:id="0"/>
+      <w:r>
+        <w:rPr>
+          <w:rFonts w:ascii="Times New Roman" w:hAnsi="Times New Roman" w:cs="Times New Roman"/>
+          <w:sz w:val="24"/>
+          <w:szCs w:val="24"/>
+        </w:rPr>
+        <w:t xml:space="preserve"> кафедрой</w:t>
       </w:r>
     </w:p>
     <w:p>
@@ -1375,10 +1385,16 @@
           <w:szCs w:val="28"/>
           <w:lang w:val="en-US"/>
         </w:rPr>
-        <w:t xml:space="preserve">write. </w:t>
-      </w:r>
-      <w:bookmarkStart w:id="0" w:name="_GoBack"/>
-      <w:bookmarkEnd w:id="0"/>
+        <w:t>write</w:t>
+      </w:r>
+      <w:r>
+        <w:rPr>
+          <w:rFonts w:ascii="Times New Roman" w:hAnsi="Times New Roman" w:cs="Times New Roman"/>
+          <w:sz w:val="28"/>
+          <w:szCs w:val="28"/>
+        </w:rPr>
+        <w:t xml:space="preserve">. </w:t>
+      </w:r>
       <w:r>
         <w:rPr>
           <w:rFonts w:ascii="Times New Roman" w:hAnsi="Times New Roman"/>

</xml_diff>